<commit_message>
Added more to progress report
</commit_message>
<xml_diff>
--- a/Documentation/ProgressReportDecember.docx
+++ b/Documentation/ProgressReportDecember.docx
@@ -138,7 +138,7 @@
             </w:rPr>
             <w:fldChar w:fldCharType="separate"/>
           </w:r>
-          <w:hyperlink w:anchor="_Toc89694362" w:history="1">
+          <w:hyperlink w:anchor="_Toc89794548" w:history="1">
             <w:r>
               <w:rPr>
                 <w:rStyle w:val="Hyperlink"/>
@@ -182,7 +182,7 @@
                 <w:noProof/>
                 <w:webHidden/>
               </w:rPr>
-              <w:instrText xml:space="preserve"> PAGEREF _Toc89694362 \h </w:instrText>
+              <w:instrText xml:space="preserve"> PAGEREF _Toc89794548 \h </w:instrText>
             </w:r>
             <w:r>
               <w:rPr>
@@ -228,7 +228,7 @@
               <w:lang w:eastAsia="en-GB"/>
             </w:rPr>
           </w:pPr>
-          <w:hyperlink w:anchor="_Toc89694363" w:history="1">
+          <w:hyperlink w:anchor="_Toc89794549" w:history="1">
             <w:r>
               <w:rPr>
                 <w:rStyle w:val="Hyperlink"/>
@@ -251,7 +251,7 @@
                 <w:rStyle w:val="Hyperlink"/>
                 <w:noProof/>
               </w:rPr>
-              <w:t>Analysis and literature review</w:t>
+              <w:t>Analysis and Literature Review</w:t>
             </w:r>
             <w:r>
               <w:rPr>
@@ -272,7 +272,7 @@
                 <w:noProof/>
                 <w:webHidden/>
               </w:rPr>
-              <w:instrText xml:space="preserve"> PAGEREF _Toc89694363 \h </w:instrText>
+              <w:instrText xml:space="preserve"> PAGEREF _Toc89794549 \h </w:instrText>
             </w:r>
             <w:r>
               <w:rPr>
@@ -318,7 +318,7 @@
               <w:lang w:eastAsia="en-GB"/>
             </w:rPr>
           </w:pPr>
-          <w:hyperlink w:anchor="_Toc89694364" w:history="1">
+          <w:hyperlink w:anchor="_Toc89794550" w:history="1">
             <w:r>
               <w:rPr>
                 <w:rStyle w:val="Hyperlink"/>
@@ -362,7 +362,7 @@
                 <w:noProof/>
                 <w:webHidden/>
               </w:rPr>
-              <w:instrText xml:space="preserve"> PAGEREF _Toc89694364 \h </w:instrText>
+              <w:instrText xml:space="preserve"> PAGEREF _Toc89794550 \h </w:instrText>
             </w:r>
             <w:r>
               <w:rPr>
@@ -382,7 +382,7 @@
                 <w:noProof/>
                 <w:webHidden/>
               </w:rPr>
-              <w:t>2</w:t>
+              <w:t>3</w:t>
             </w:r>
             <w:r>
               <w:rPr>
@@ -408,7 +408,7 @@
               <w:lang w:eastAsia="en-GB"/>
             </w:rPr>
           </w:pPr>
-          <w:hyperlink w:anchor="_Toc89694365" w:history="1">
+          <w:hyperlink w:anchor="_Toc89794551" w:history="1">
             <w:r>
               <w:rPr>
                 <w:rStyle w:val="Hyperlink"/>
@@ -431,7 +431,7 @@
                 <w:rStyle w:val="Hyperlink"/>
                 <w:noProof/>
               </w:rPr>
-              <w:t>Bibliography</w:t>
+              <w:t>World Generation</w:t>
             </w:r>
             <w:r>
               <w:rPr>
@@ -452,7 +452,7 @@
                 <w:noProof/>
                 <w:webHidden/>
               </w:rPr>
-              <w:instrText xml:space="preserve"> PAGEREF _Toc89694365 \h </w:instrText>
+              <w:instrText xml:space="preserve"> PAGEREF _Toc89794551 \h </w:instrText>
             </w:r>
             <w:r>
               <w:rPr>
@@ -472,7 +472,97 @@
                 <w:noProof/>
                 <w:webHidden/>
               </w:rPr>
-              <w:t>2</w:t>
+              <w:t>3</w:t>
+            </w:r>
+            <w:r>
+              <w:rPr>
+                <w:noProof/>
+                <w:webHidden/>
+              </w:rPr>
+              <w:fldChar w:fldCharType="end"/>
+            </w:r>
+          </w:hyperlink>
+        </w:p>
+        <w:p>
+          <w:pPr>
+            <w:pStyle w:val="TOC1"/>
+            <w:tabs>
+              <w:tab w:val="left" w:pos="660"/>
+              <w:tab w:val="right" w:leader="dot" w:pos="7926"/>
+            </w:tabs>
+            <w:rPr>
+              <w:rFonts w:asciiTheme="minorHAnsi" w:eastAsiaTheme="minorEastAsia" w:hAnsiTheme="minorHAnsi" w:cstheme="minorBidi"/>
+              <w:noProof/>
+              <w:sz w:val="22"/>
+              <w:szCs w:val="22"/>
+              <w:lang w:eastAsia="en-GB"/>
+            </w:rPr>
+          </w:pPr>
+          <w:hyperlink w:anchor="_Toc89794552" w:history="1">
+            <w:r>
+              <w:rPr>
+                <w:rStyle w:val="Hyperlink"/>
+                <w:noProof/>
+              </w:rPr>
+              <w:t>5</w:t>
+            </w:r>
+            <w:r>
+              <w:rPr>
+                <w:rFonts w:asciiTheme="minorHAnsi" w:eastAsiaTheme="minorEastAsia" w:hAnsiTheme="minorHAnsi" w:cstheme="minorBidi"/>
+                <w:noProof/>
+                <w:sz w:val="22"/>
+                <w:szCs w:val="22"/>
+                <w:lang w:eastAsia="en-GB"/>
+              </w:rPr>
+              <w:tab/>
+            </w:r>
+            <w:r>
+              <w:rPr>
+                <w:rStyle w:val="Hyperlink"/>
+                <w:noProof/>
+              </w:rPr>
+              <w:t>Conclusion</w:t>
+            </w:r>
+            <w:r>
+              <w:rPr>
+                <w:noProof/>
+                <w:webHidden/>
+              </w:rPr>
+              <w:tab/>
+            </w:r>
+            <w:r>
+              <w:rPr>
+                <w:noProof/>
+                <w:webHidden/>
+              </w:rPr>
+              <w:fldChar w:fldCharType="begin"/>
+            </w:r>
+            <w:r>
+              <w:rPr>
+                <w:noProof/>
+                <w:webHidden/>
+              </w:rPr>
+              <w:instrText xml:space="preserve"> PAGEREF _Toc89794552 \h </w:instrText>
+            </w:r>
+            <w:r>
+              <w:rPr>
+                <w:noProof/>
+                <w:webHidden/>
+              </w:rPr>
+            </w:r>
+            <w:r>
+              <w:rPr>
+                <w:noProof/>
+                <w:webHidden/>
+              </w:rPr>
+              <w:fldChar w:fldCharType="separate"/>
+            </w:r>
+            <w:r>
+              <w:rPr>
+                <w:noProof/>
+                <w:webHidden/>
+              </w:rPr>
+              <w:t>4</w:t>
             </w:r>
             <w:r>
               <w:rPr>
@@ -512,11 +602,11 @@
         <w:ind w:left="567" w:hanging="567"/>
         <w:textAlignment w:val="baseline"/>
         <w:sectPr>
-          <w:headerReference w:type="even" r:id="rId6"/>
-          <w:headerReference w:type="default" r:id="rId7"/>
-          <w:footerReference w:type="default" r:id="rId8"/>
-          <w:headerReference w:type="first" r:id="rId9"/>
-          <w:footerReference w:type="first" r:id="rId10"/>
+          <w:headerReference w:type="even" r:id="rId8"/>
+          <w:headerReference w:type="default" r:id="rId9"/>
+          <w:footerReference w:type="default" r:id="rId10"/>
+          <w:headerReference w:type="first" r:id="rId11"/>
+          <w:footerReference w:type="first" r:id="rId12"/>
           <w:pgSz w:w="11906" w:h="16838" w:code="9"/>
           <w:pgMar w:top="1985" w:right="1985" w:bottom="1985" w:left="1985" w:header="1134" w:footer="1134" w:gutter="0"/>
           <w:cols w:space="227"/>
@@ -530,7 +620,7 @@
         <w:pStyle w:val="heading1"/>
         <w:textAlignment w:val="baseline"/>
       </w:pPr>
-      <w:bookmarkStart w:id="0" w:name="_Toc89694362"/>
+      <w:bookmarkStart w:id="0" w:name="_Toc89794548"/>
       <w:r>
         <w:lastRenderedPageBreak/>
         <w:t>Introduction</w:t>
@@ -573,7 +663,19 @@
         <w:t>th</w:t>
       </w:r>
       <w:r>
-        <w:t xml:space="preserve">, the project has met many of the milestones laid out but none to the degree that was originally anticipated, and the work schedule has largely deviated from the gantt chart originally set out. Despite this, the results produced have been of the expected quality and have exceeded the original expectations in some aspects. This document will discuss the products of development </w:t>
+        <w:t xml:space="preserve">, the project has met many of the milestones laid out but none to the degree that was originally anticipated, and the work schedule has largely deviated from the </w:t>
+      </w:r>
+      <w:r>
+        <w:t>Gantt</w:t>
+      </w:r>
+      <w:r>
+        <w:t xml:space="preserve"> chart originally set out. Despite this, the results produced have been of the expected quality and have exceeded the original expectations in some </w:t>
+      </w:r>
+      <w:r>
+        <w:t>respects</w:t>
+      </w:r>
+      <w:r>
+        <w:t xml:space="preserve">. This document will discuss the products of development </w:t>
       </w:r>
       <w:r>
         <w:t>thus far and how, if applicable, they have deviated from the original plans.</w:t>
@@ -584,9 +686,21 @@
         <w:pStyle w:val="heading1"/>
         <w:textAlignment w:val="baseline"/>
       </w:pPr>
-      <w:bookmarkStart w:id="1" w:name="_Toc89694363"/>
-      <w:r>
-        <w:t>Analysis and literature review</w:t>
+      <w:bookmarkStart w:id="1" w:name="_Toc89794549"/>
+      <w:r>
+        <w:t xml:space="preserve">Analysis and </w:t>
+      </w:r>
+      <w:r>
+        <w:t>L</w:t>
+      </w:r>
+      <w:r>
+        <w:t xml:space="preserve">iterature </w:t>
+      </w:r>
+      <w:r>
+        <w:t>R</w:t>
+      </w:r>
+      <w:r>
+        <w:t>eview</w:t>
       </w:r>
       <w:bookmarkEnd w:id="1"/>
     </w:p>
@@ -623,7 +737,7 @@
         <w:pStyle w:val="p1a"/>
       </w:pPr>
       <w:r>
-        <w:t xml:space="preserve">As previously implied, a review into one such project has been completed, though very little information was found in this review. Going forward, additional study will be completed into these neglected areas – particularly in reference to </w:t>
+        <w:t xml:space="preserve">As previously implied, a review into one such project has been completed, though very little information was found in this review. Going forward, additional study will be completed into these areas – particularly in reference to </w:t>
       </w:r>
       <w:r>
         <w:t>books and papers about what factors impacted humanity, a vital study that will highlight more of what needs to be developed in the world generation stage as well as how the simulation must react to certain stimuli.</w:t>
@@ -652,6 +766,9 @@
       <w:r>
         <w:t xml:space="preserve">countering outdated ideas like genetic superiority - the concept of which is an antithesis to the factor-based approach this artefact will represent. </w:t>
       </w:r>
+      <w:r>
+        <w:t>Study into materials like the aforementioned will provide significant advantages when attempting to refine the realism of the system – serving as a reference for what needs to be modelled and how it should affect the simulation.</w:t>
+      </w:r>
     </w:p>
     <w:p>
       <w:pPr>
@@ -663,18 +780,199 @@
         <w:ind w:firstLine="0"/>
       </w:pPr>
       <w:r>
-        <w:t>Despite some missing documentation, the results of the literature review have been quite successful in identifying new avenues and algorithms that can and will be utilised by the system during development.</w:t>
-      </w:r>
-      <w:r>
-        <w:t xml:space="preserve"> As more study is done into this area of development it is certain that more relevant information will be uncovered and utilised effectively throughout development.</w:t>
+        <w:t>The</w:t>
+      </w:r>
+      <w:r>
+        <w:t xml:space="preserve"> results of the literature review have been quite successful in identifying new avenues and algorithms that can and will be utilised by the system during development.</w:t>
+      </w:r>
+      <w:r>
+        <w:t xml:space="preserve"> As more study is done into this area it is certain that more relevant information will be uncovered and utilised effectively throughout development</w:t>
+      </w:r>
+      <w:r>
+        <w:t>, and design plans will be amended with these new concepts and discoveries to create a better end product.</w:t>
+      </w:r>
+    </w:p>
+    <w:p>
+      <w:pPr>
+        <w:ind w:firstLine="0"/>
+      </w:pPr>
+    </w:p>
+    <w:p>
+      <w:pPr>
+        <w:ind w:firstLine="0"/>
+      </w:pPr>
+      <w:r>
+        <w:t xml:space="preserve">In summary, the following have been completed for this stage of development </w:t>
+      </w:r>
+      <w:r>
+        <w:t>thus far</w:t>
+      </w:r>
+      <w:r>
+        <w:t>:</w:t>
+      </w:r>
+    </w:p>
+    <w:p>
+      <w:pPr>
+        <w:ind w:firstLine="0"/>
+      </w:pPr>
+    </w:p>
+    <w:p>
+      <w:pPr>
+        <w:pStyle w:val="ListParagraph"/>
+        <w:numPr>
+          <w:ilvl w:val="0"/>
+          <w:numId w:val="2"/>
+        </w:numPr>
+      </w:pPr>
+      <w:r>
+        <w:t>Literature review into some software with relevant data and concepts</w:t>
+      </w:r>
+    </w:p>
+    <w:p>
+      <w:pPr>
+        <w:pStyle w:val="ListParagraph"/>
+        <w:numPr>
+          <w:ilvl w:val="1"/>
+          <w:numId w:val="2"/>
+        </w:numPr>
+      </w:pPr>
+      <w:r>
+        <w:t>Dwarf Fortress</w:t>
+      </w:r>
+    </w:p>
+    <w:p>
+      <w:pPr>
+        <w:pStyle w:val="ListParagraph"/>
+        <w:numPr>
+          <w:ilvl w:val="1"/>
+          <w:numId w:val="2"/>
+        </w:numPr>
+      </w:pPr>
+      <w:r>
+        <w:t>Europa Universalis 4</w:t>
+      </w:r>
+    </w:p>
+    <w:p>
+      <w:pPr>
+        <w:pStyle w:val="ListParagraph"/>
+        <w:numPr>
+          <w:ilvl w:val="1"/>
+          <w:numId w:val="2"/>
+        </w:numPr>
+      </w:pPr>
+      <w:r>
+        <w:t>Sid Miers Civilization 5</w:t>
+      </w:r>
+    </w:p>
+    <w:p>
+      <w:pPr>
+        <w:pStyle w:val="ListParagraph"/>
+        <w:numPr>
+          <w:ilvl w:val="1"/>
+          <w:numId w:val="2"/>
+        </w:numPr>
+      </w:pPr>
+      <w:r>
+        <w:t>Iron Age</w:t>
+      </w:r>
+    </w:p>
+    <w:p>
+      <w:pPr>
+        <w:pStyle w:val="ListParagraph"/>
+        <w:numPr>
+          <w:ilvl w:val="0"/>
+          <w:numId w:val="2"/>
+        </w:numPr>
+      </w:pPr>
+      <w:r>
+        <w:t xml:space="preserve">Discussion and reference to various </w:t>
+      </w:r>
+      <w:r>
+        <w:t>concepts</w:t>
+      </w:r>
+      <w:r>
+        <w:t xml:space="preserve"> included within these projects such as:</w:t>
+      </w:r>
+    </w:p>
+    <w:p>
+      <w:pPr>
+        <w:pStyle w:val="ListParagraph"/>
+        <w:numPr>
+          <w:ilvl w:val="1"/>
+          <w:numId w:val="2"/>
+        </w:numPr>
+      </w:pPr>
+      <w:r>
+        <w:t>Diamond square algorithm</w:t>
+      </w:r>
+    </w:p>
+    <w:p>
+      <w:pPr>
+        <w:pStyle w:val="ListParagraph"/>
+        <w:numPr>
+          <w:ilvl w:val="1"/>
+          <w:numId w:val="2"/>
+        </w:numPr>
+      </w:pPr>
+      <w:r>
+        <w:t>Provincial land system</w:t>
+      </w:r>
+    </w:p>
+    <w:p>
+      <w:pPr>
+        <w:pStyle w:val="ListParagraph"/>
+        <w:numPr>
+          <w:ilvl w:val="1"/>
+          <w:numId w:val="2"/>
+        </w:numPr>
+      </w:pPr>
+      <w:r>
+        <w:t>Artificial intelligence “personalities”</w:t>
+      </w:r>
+    </w:p>
+    <w:p>
+      <w:pPr>
+        <w:pStyle w:val="ListParagraph"/>
+        <w:numPr>
+          <w:ilvl w:val="1"/>
+          <w:numId w:val="2"/>
+        </w:numPr>
+      </w:pPr>
+      <w:r>
+        <w:t>Tile-based random generation</w:t>
+      </w:r>
+    </w:p>
+    <w:p>
+      <w:pPr>
+        <w:pStyle w:val="ListParagraph"/>
+        <w:numPr>
+          <w:ilvl w:val="1"/>
+          <w:numId w:val="2"/>
+        </w:numPr>
+      </w:pPr>
+      <w:r>
+        <w:t>Various other terrain generation algorithms</w:t>
+      </w:r>
+    </w:p>
+    <w:p>
+      <w:pPr>
+        <w:pStyle w:val="ListParagraph"/>
+        <w:numPr>
+          <w:ilvl w:val="1"/>
+          <w:numId w:val="2"/>
+        </w:numPr>
+      </w:pPr>
+      <w:r>
+        <w:t>Word generation</w:t>
       </w:r>
     </w:p>
     <w:p>
       <w:pPr>
         <w:pStyle w:val="heading1"/>
       </w:pPr>
-      <w:bookmarkStart w:id="2" w:name="_Toc89694364"/>
-      <w:r>
+      <w:bookmarkStart w:id="2" w:name="_Toc89794550"/>
+      <w:r>
+        <w:lastRenderedPageBreak/>
         <w:t>Design</w:t>
       </w:r>
       <w:bookmarkEnd w:id="2"/>
@@ -718,11 +1016,122 @@
     </w:p>
     <w:p>
       <w:pPr>
+        <w:ind w:firstLine="0"/>
+      </w:pPr>
+      <w:r>
+        <w:t>For this segment the following key features have been designed:</w:t>
+      </w:r>
+    </w:p>
+    <w:p>
+      <w:pPr>
+        <w:ind w:firstLine="0"/>
+      </w:pPr>
+    </w:p>
+    <w:p>
+      <w:pPr>
+        <w:pStyle w:val="ListParagraph"/>
+        <w:numPr>
+          <w:ilvl w:val="0"/>
+          <w:numId w:val="4"/>
+        </w:numPr>
+      </w:pPr>
+      <w:r>
+        <w:t>What features need to be generated on terrain generation</w:t>
+      </w:r>
+    </w:p>
+    <w:p>
+      <w:pPr>
+        <w:pStyle w:val="ListParagraph"/>
+        <w:numPr>
+          <w:ilvl w:val="1"/>
+          <w:numId w:val="4"/>
+        </w:numPr>
+      </w:pPr>
+      <w:r>
+        <w:t>Elevation</w:t>
+      </w:r>
+    </w:p>
+    <w:p>
+      <w:pPr>
+        <w:pStyle w:val="ListParagraph"/>
+        <w:numPr>
+          <w:ilvl w:val="1"/>
+          <w:numId w:val="4"/>
+        </w:numPr>
+      </w:pPr>
+      <w:r>
+        <w:t>Temperature</w:t>
+      </w:r>
+    </w:p>
+    <w:p>
+      <w:pPr>
+        <w:pStyle w:val="ListParagraph"/>
+        <w:numPr>
+          <w:ilvl w:val="1"/>
+          <w:numId w:val="4"/>
+        </w:numPr>
+      </w:pPr>
+      <w:r>
+        <w:t>Rainfall</w:t>
+      </w:r>
+    </w:p>
+    <w:p>
+      <w:pPr>
+        <w:pStyle w:val="ListParagraph"/>
+        <w:numPr>
+          <w:ilvl w:val="1"/>
+          <w:numId w:val="4"/>
+        </w:numPr>
+      </w:pPr>
+      <w:r>
+        <w:t>Flora</w:t>
+      </w:r>
+    </w:p>
+    <w:p>
+      <w:pPr>
+        <w:pStyle w:val="ListParagraph"/>
+        <w:numPr>
+          <w:ilvl w:val="0"/>
+          <w:numId w:val="4"/>
+        </w:numPr>
+      </w:pPr>
+      <w:r>
+        <w:t>Any adjustments these make on one another (Such as temperature lowering with high elevations)</w:t>
+      </w:r>
+    </w:p>
+    <w:p>
+      <w:pPr>
+        <w:pStyle w:val="ListParagraph"/>
+        <w:numPr>
+          <w:ilvl w:val="0"/>
+          <w:numId w:val="4"/>
+        </w:numPr>
+      </w:pPr>
+      <w:r>
+        <w:t>Biomes and climates and what factors determine these designations</w:t>
+      </w:r>
+    </w:p>
+    <w:p>
+      <w:pPr>
+        <w:pStyle w:val="ListParagraph"/>
+        <w:numPr>
+          <w:ilvl w:val="0"/>
+          <w:numId w:val="4"/>
+        </w:numPr>
+      </w:pPr>
+      <w:r>
+        <w:t>Provincial system and the dividing of land into different population centres based on density</w:t>
+      </w:r>
+    </w:p>
+    <w:p>
+      <w:pPr>
         <w:pStyle w:val="heading1"/>
       </w:pPr>
+      <w:bookmarkStart w:id="3" w:name="_Toc89794551"/>
       <w:r>
         <w:t>World Generation</w:t>
       </w:r>
+      <w:bookmarkEnd w:id="3"/>
     </w:p>
     <w:p>
       <w:pPr>
@@ -741,7 +1150,6 @@
         <w:rPr>
           <w:noProof/>
         </w:rPr>
-        <w:lastRenderedPageBreak/>
         <mc:AlternateContent>
           <mc:Choice Requires="wps">
             <w:drawing>
@@ -790,14 +1198,27 @@
                             <w:r>
                               <w:t xml:space="preserve">Figure </w:t>
                             </w:r>
-                            <w:fldSimple w:instr=" SEQ Figure \* ARABIC ">
-                              <w:r>
-                                <w:rPr>
-                                  <w:noProof/>
-                                </w:rPr>
-                                <w:t>1</w:t>
-                              </w:r>
-                            </w:fldSimple>
+                            <w:r>
+                              <w:fldChar w:fldCharType="begin"/>
+                            </w:r>
+                            <w:r>
+                              <w:instrText xml:space="preserve"> SEQ Figure \* ARABIC </w:instrText>
+                            </w:r>
+                            <w:r>
+                              <w:fldChar w:fldCharType="separate"/>
+                            </w:r>
+                            <w:r>
+                              <w:rPr>
+                                <w:noProof/>
+                              </w:rPr>
+                              <w:t>1</w:t>
+                            </w:r>
+                            <w:r>
+                              <w:rPr>
+                                <w:noProof/>
+                              </w:rPr>
+                              <w:fldChar w:fldCharType="end"/>
+                            </w:r>
                             <w:r>
                               <w:t xml:space="preserve"> An example world map</w:t>
                             </w:r>
@@ -836,14 +1257,27 @@
                       <w:r>
                         <w:t xml:space="preserve">Figure </w:t>
                       </w:r>
-                      <w:fldSimple w:instr=" SEQ Figure \* ARABIC ">
-                        <w:r>
-                          <w:rPr>
-                            <w:noProof/>
-                          </w:rPr>
-                          <w:t>1</w:t>
-                        </w:r>
-                      </w:fldSimple>
+                      <w:r>
+                        <w:fldChar w:fldCharType="begin"/>
+                      </w:r>
+                      <w:r>
+                        <w:instrText xml:space="preserve"> SEQ Figure \* ARABIC </w:instrText>
+                      </w:r>
+                      <w:r>
+                        <w:fldChar w:fldCharType="separate"/>
+                      </w:r>
+                      <w:r>
+                        <w:rPr>
+                          <w:noProof/>
+                        </w:rPr>
+                        <w:t>1</w:t>
+                      </w:r>
+                      <w:r>
+                        <w:rPr>
+                          <w:noProof/>
+                        </w:rPr>
+                        <w:fldChar w:fldCharType="end"/>
+                      </w:r>
                       <w:r>
                         <w:t xml:space="preserve"> An example world map</w:t>
                       </w:r>
@@ -884,7 +1318,7 @@
                     <pic:cNvPicPr/>
                   </pic:nvPicPr>
                   <pic:blipFill>
-                    <a:blip r:embed="rId11" cstate="print">
+                    <a:blip r:embed="rId13" cstate="print">
                       <a:extLst>
                         <a:ext uri="{28A0092B-C50C-407E-A947-70E740481C1C}">
                           <a14:useLocalDpi xmlns:a14="http://schemas.microsoft.com/office/drawing/2010/main" val="0"/>
@@ -964,7 +1398,13 @@
         <w:t>led</w:t>
       </w:r>
       <w:r>
-        <w:t xml:space="preserve"> to further developments to improve the project as flaws with the result were identified, an example of which being the inclusion of octave based </w:t>
+        <w:t xml:space="preserve"> to further developments to improve the project as flaws with the result were identified, an example of which being the inclusion of </w:t>
+      </w:r>
+      <w:r>
+        <w:t>octave-based</w:t>
+      </w:r>
+      <w:r>
+        <w:t xml:space="preserve"> </w:t>
       </w:r>
       <w:r>
         <w:t xml:space="preserve">terrain, allowing for a fractal coastline rather than the original smoothed product. </w:t>
@@ -1041,14 +1481,27 @@
                             <w:r>
                               <w:t xml:space="preserve">Figure </w:t>
                             </w:r>
-                            <w:fldSimple w:instr=" SEQ Figure \* ARABIC ">
-                              <w:r>
-                                <w:rPr>
-                                  <w:noProof/>
-                                </w:rPr>
-                                <w:t>2</w:t>
-                              </w:r>
-                            </w:fldSimple>
+                            <w:r>
+                              <w:fldChar w:fldCharType="begin"/>
+                            </w:r>
+                            <w:r>
+                              <w:instrText xml:space="preserve"> SEQ Figure \* ARABIC </w:instrText>
+                            </w:r>
+                            <w:r>
+                              <w:fldChar w:fldCharType="separate"/>
+                            </w:r>
+                            <w:r>
+                              <w:rPr>
+                                <w:noProof/>
+                              </w:rPr>
+                              <w:t>2</w:t>
+                            </w:r>
+                            <w:r>
+                              <w:rPr>
+                                <w:noProof/>
+                              </w:rPr>
+                              <w:fldChar w:fldCharType="end"/>
+                            </w:r>
                             <w:r>
                               <w:t xml:space="preserve"> A generated map that has some striking resemblances to that of the European continent</w:t>
                             </w:r>
@@ -1084,14 +1537,27 @@
                       <w:r>
                         <w:t xml:space="preserve">Figure </w:t>
                       </w:r>
-                      <w:fldSimple w:instr=" SEQ Figure \* ARABIC ">
-                        <w:r>
-                          <w:rPr>
-                            <w:noProof/>
-                          </w:rPr>
-                          <w:t>2</w:t>
-                        </w:r>
-                      </w:fldSimple>
+                      <w:r>
+                        <w:fldChar w:fldCharType="begin"/>
+                      </w:r>
+                      <w:r>
+                        <w:instrText xml:space="preserve"> SEQ Figure \* ARABIC </w:instrText>
+                      </w:r>
+                      <w:r>
+                        <w:fldChar w:fldCharType="separate"/>
+                      </w:r>
+                      <w:r>
+                        <w:rPr>
+                          <w:noProof/>
+                        </w:rPr>
+                        <w:t>2</w:t>
+                      </w:r>
+                      <w:r>
+                        <w:rPr>
+                          <w:noProof/>
+                        </w:rPr>
+                        <w:fldChar w:fldCharType="end"/>
+                      </w:r>
                       <w:r>
                         <w:t xml:space="preserve"> A generated map that has some striking resemblances to that of the European continent</w:t>
                       </w:r>
@@ -1134,7 +1600,7 @@
                     </pic:cNvPicPr>
                   </pic:nvPicPr>
                   <pic:blipFill>
-                    <a:blip r:embed="rId12" cstate="print">
+                    <a:blip r:embed="rId14" cstate="print">
                       <a:extLst>
                         <a:ext uri="{28A0092B-C50C-407E-A947-70E740481C1C}">
                           <a14:useLocalDpi xmlns:a14="http://schemas.microsoft.com/office/drawing/2010/main" val="0"/>
@@ -1245,7 +1711,13 @@
         <w:t xml:space="preserve">previous figures. </w:t>
       </w:r>
       <w:r>
-        <w:t xml:space="preserve">Additionally, while the original temperature system called for purely an equator system, the final implementation made some additions to this concept. First and foremost, the temperature system now makes use of both Perlin and equator algorithms, producing a more varied temperature map more representative of real world climates. Finally, the equator system itself was modified to include more random variance, with the “equator” line now consisting of a number of points with varying displacements from the </w:t>
+        <w:t xml:space="preserve">Additionally, while the original temperature system called for purely an equator system, the final implementation made some additions to this concept. First and foremost, the temperature system now makes use of both Perlin and equator algorithms, producing a more varied temperature map more representative of </w:t>
+      </w:r>
+      <w:r>
+        <w:t>real-world</w:t>
+      </w:r>
+      <w:r>
+        <w:t xml:space="preserve"> climates. Finally, the equator system itself was modified to include more random variance, with the “equator” line now consisting of a number of points with varying displacements from the </w:t>
       </w:r>
       <w:r>
         <w:t xml:space="preserve">equator linked by </w:t>
@@ -1267,54 +1739,261 @@
         <w:ind w:firstLine="0"/>
       </w:pPr>
       <w:r>
-        <w:t>While there is still a lot of work to be completed for the terrain generation, and even more when the pre-history mapping stage commences, the software has demonstrated it is able to meet the requirement</w:t>
-      </w:r>
-      <w:r>
-        <w:t>s that are currently implemented. The next stage of this process will be to add the rainfall and flora generation methods, culminating in the production of a world map split into different climates and regions – a project that will be far quicker to implement than the previous systems due to the approach made allowing for new additions to make use of the algorithms used for temperature and terrain.</w:t>
+        <w:t xml:space="preserve">While there is still a lot of work to be completed for the terrain generation, and even more when the pre-history mapping stage commences, the software has demonstrated it is able to meet </w:t>
+      </w:r>
+      <w:r>
+        <w:t>the requirements as of the current stage of implementation</w:t>
+      </w:r>
+      <w:r>
+        <w:t>. The next stage of this process will be to add the rainfall and flora generation methods, culminating in the production of a world map split into different climates and regions – a project that will be far quicker to implement than the previous systems due to the approach made allowing for new additions to make use of the algorithms used for temperature and terrain.</w:t>
       </w:r>
       <w:r>
         <w:t xml:space="preserve"> </w:t>
       </w:r>
     </w:p>
+    <w:p>
+      <w:pPr>
+        <w:ind w:firstLine="0"/>
+      </w:pPr>
+    </w:p>
+    <w:p>
+      <w:pPr>
+        <w:ind w:firstLine="0"/>
+      </w:pPr>
+      <w:r>
+        <w:t>Overall, the following has been implemented as a part of the terrain generation:</w:t>
+      </w:r>
+    </w:p>
+    <w:p>
+      <w:pPr>
+        <w:ind w:firstLine="0"/>
+      </w:pPr>
+    </w:p>
+    <w:p>
+      <w:pPr>
+        <w:pStyle w:val="ListParagraph"/>
+        <w:numPr>
+          <w:ilvl w:val="0"/>
+          <w:numId w:val="5"/>
+        </w:numPr>
+      </w:pPr>
+      <w:r>
+        <w:t>Perlin noise generation</w:t>
+      </w:r>
+    </w:p>
+    <w:p>
+      <w:pPr>
+        <w:pStyle w:val="ListParagraph"/>
+        <w:numPr>
+          <w:ilvl w:val="1"/>
+          <w:numId w:val="5"/>
+        </w:numPr>
+      </w:pPr>
+      <w:r>
+        <w:t>Including both octave Perlin noise and regular smooth Perlin noise</w:t>
+      </w:r>
+    </w:p>
+    <w:p>
+      <w:pPr>
+        <w:pStyle w:val="ListParagraph"/>
+        <w:numPr>
+          <w:ilvl w:val="0"/>
+          <w:numId w:val="5"/>
+        </w:numPr>
+      </w:pPr>
+      <w:r>
+        <w:t>Gradient-from-line (Equator) generation</w:t>
+      </w:r>
+    </w:p>
+    <w:p>
+      <w:pPr>
+        <w:pStyle w:val="ListParagraph"/>
+        <w:numPr>
+          <w:ilvl w:val="0"/>
+          <w:numId w:val="5"/>
+        </w:numPr>
+      </w:pPr>
+      <w:r>
+        <w:t>Discarded but still potentially usable diamond square algorithm</w:t>
+      </w:r>
+    </w:p>
+    <w:p>
+      <w:pPr>
+        <w:pStyle w:val="ListParagraph"/>
+        <w:numPr>
+          <w:ilvl w:val="0"/>
+          <w:numId w:val="5"/>
+        </w:numPr>
+      </w:pPr>
+      <w:r>
+        <w:t>Elevation mapping using Perlin noise</w:t>
+      </w:r>
+    </w:p>
+    <w:p>
+      <w:pPr>
+        <w:pStyle w:val="ListParagraph"/>
+        <w:numPr>
+          <w:ilvl w:val="1"/>
+          <w:numId w:val="5"/>
+        </w:numPr>
+      </w:pPr>
+      <w:r>
+        <w:t>Height/Sea mapping based on median of the elevation dataset</w:t>
+      </w:r>
+    </w:p>
+    <w:p>
+      <w:pPr>
+        <w:pStyle w:val="ListParagraph"/>
+        <w:numPr>
+          <w:ilvl w:val="0"/>
+          <w:numId w:val="5"/>
+        </w:numPr>
+      </w:pPr>
+      <w:r>
+        <w:t>Temperature mapping using both Perlin noise and equator gradient</w:t>
+      </w:r>
+    </w:p>
+    <w:p>
+      <w:pPr>
+        <w:pStyle w:val="ListParagraph"/>
+        <w:numPr>
+          <w:ilvl w:val="0"/>
+          <w:numId w:val="5"/>
+        </w:numPr>
+      </w:pPr>
+      <w:r>
+        <w:t>Implementation of an algorithm able to reduce noise values proportional to the distance to the sides of the map – preventing generated structures from appearing on the border of the map</w:t>
+      </w:r>
+    </w:p>
+    <w:p>
+      <w:pPr>
+        <w:pStyle w:val="heading1"/>
+      </w:pPr>
+      <w:bookmarkStart w:id="4" w:name="_Toc89794552"/>
+      <w:r>
+        <w:t>Conclusion</w:t>
+      </w:r>
+      <w:bookmarkEnd w:id="4"/>
+    </w:p>
+    <w:p>
+      <w:pPr>
+        <w:pStyle w:val="p1a"/>
+      </w:pPr>
+      <w:r>
+        <w:t xml:space="preserve">In conclusion, process on the artefact has been steady and successful, but </w:t>
+      </w:r>
+      <w:r>
+        <w:t>in some cases has not achieved the goals within the originally allotted timeframe</w:t>
+      </w:r>
+      <w:r>
+        <w:t xml:space="preserve"> Additionally, some deviations have been made from the design plan but only in aspects that benefitted the project as a whole</w:t>
+      </w:r>
+      <w:r>
+        <w:t>, such as the use of Perlin noise in terrain mapping rather than the originally designed diamond square usage.</w:t>
+      </w:r>
+    </w:p>
     <w:p/>
     <w:p>
       <w:pPr>
-        <w:pStyle w:val="heading1"/>
-      </w:pPr>
-      <w:r>
-        <w:t>Conclusion</w:t>
-      </w:r>
-    </w:p>
-    <w:p>
-      <w:pPr>
-        <w:pStyle w:val="p1a"/>
-      </w:pPr>
-      <w:r>
-        <w:t>In conclusion, process on the artefact has been steady and successful, but has failed to stick to the schedule outlined in the project plan in some areas</w:t>
-      </w:r>
-      <w:r>
-        <w:t>. Additionally, some deviations have been made from the design plan but only in aspects that benefitted the project as a whole.</w:t>
-      </w:r>
-      <w:r>
-        <w:t xml:space="preserve"> Of the </w:t>
-      </w:r>
-      <w:r>
-        <w:t xml:space="preserve">near 50 hours that have been allocated to this project, none </w:t>
-      </w:r>
-      <w:r>
+        <w:ind w:firstLine="0"/>
+      </w:pPr>
+      <w:r>
+        <w:t>In terms of time management, the following Gantt chart, modified from the original diagram, represents the direction of development going forward</w:t>
+      </w:r>
+      <w:r>
+        <w:t>. While there are very few modifications, additional time for designing and planning have been allocated to further refine the details of the system. The time slots specified for the objectives have largely remained the same, as systems like the terrain generation are nearing completion already.</w:t>
+      </w:r>
+      <w:r>
+        <w:t xml:space="preserve"> Aside from this, more time has been allocated to focus on the actions</w:t>
+      </w:r>
+      <w:r>
+        <w:t xml:space="preserve"> in the simulation segment, as the original </w:t>
+      </w:r>
+      <w:r>
+        <w:t>two-week</w:t>
+      </w:r>
+      <w:r>
+        <w:t xml:space="preserve"> goal did not leave enough time for the </w:t>
+      </w:r>
+      <w:r>
+        <w:t>functionality</w:t>
+      </w:r>
+      <w:r>
+        <w:t xml:space="preserve"> to be adequately refined.</w:t>
+      </w:r>
+    </w:p>
+    <w:p>
+      <w:pPr>
+        <w:ind w:firstLine="0"/>
+      </w:pPr>
+      <w:r>
+        <w:rPr>
+          <w:noProof/>
+        </w:rPr>
         <w:lastRenderedPageBreak/>
-        <w:t>yet have been wasted. The project is progressing towards its objectives routinely, and a prototype demonstrating the first segment of the project – world generation and pre-history generation – is on track to be developed by early January.</w:t>
-      </w:r>
-    </w:p>
-    <w:p/>
-    <w:p/>
-    <w:p/>
-    <w:p/>
-    <w:p/>
-    <w:p>
-      <w:pPr>
-        <w:ind w:firstLine="0"/>
-      </w:pPr>
+        <w:drawing>
+          <wp:anchor distT="0" distB="0" distL="114300" distR="114300" simplePos="0" relativeHeight="251664384" behindDoc="0" locked="0" layoutInCell="1" allowOverlap="1" wp14:anchorId="66B4933C" wp14:editId="7801B8DE">
+            <wp:simplePos x="0" y="0"/>
+            <wp:positionH relativeFrom="margin">
+              <wp:align>center</wp:align>
+            </wp:positionH>
+            <wp:positionV relativeFrom="paragraph">
+              <wp:posOffset>1844040</wp:posOffset>
+            </wp:positionV>
+            <wp:extent cx="7765415" cy="4513580"/>
+            <wp:effectExtent l="6668" t="0" r="0" b="0"/>
+            <wp:wrapSquare wrapText="bothSides"/>
+            <wp:docPr id="2" name="Picture 2" descr="Chart, timeline&#10;&#10;Description automatically generated"/>
+            <wp:cNvGraphicFramePr>
+              <a:graphicFrameLocks xmlns:a="http://schemas.openxmlformats.org/drawingml/2006/main" noChangeAspect="1"/>
+            </wp:cNvGraphicFramePr>
+            <a:graphic xmlns:a="http://schemas.openxmlformats.org/drawingml/2006/main">
+              <a:graphicData uri="http://schemas.openxmlformats.org/drawingml/2006/picture">
+                <pic:pic xmlns:pic="http://schemas.openxmlformats.org/drawingml/2006/picture">
+                  <pic:nvPicPr>
+                    <pic:cNvPr id="2" name="Picture 2" descr="Chart, timeline&#10;&#10;Description automatically generated"/>
+                    <pic:cNvPicPr>
+                      <a:picLocks noChangeAspect="1" noChangeArrowheads="1"/>
+                    </pic:cNvPicPr>
+                  </pic:nvPicPr>
+                  <pic:blipFill>
+                    <a:blip r:embed="rId15" cstate="print">
+                      <a:extLst>
+                        <a:ext uri="{28A0092B-C50C-407E-A947-70E740481C1C}">
+                          <a14:useLocalDpi xmlns:a14="http://schemas.microsoft.com/office/drawing/2010/main" val="0"/>
+                        </a:ext>
+                      </a:extLst>
+                    </a:blip>
+                    <a:srcRect/>
+                    <a:stretch>
+                      <a:fillRect/>
+                    </a:stretch>
+                  </pic:blipFill>
+                  <pic:spPr bwMode="auto">
+                    <a:xfrm rot="5400000">
+                      <a:off x="0" y="0"/>
+                      <a:ext cx="7765415" cy="4513580"/>
+                    </a:xfrm>
+                    <a:prstGeom prst="rect">
+                      <a:avLst/>
+                    </a:prstGeom>
+                    <a:noFill/>
+                    <a:ln>
+                      <a:noFill/>
+                    </a:ln>
+                  </pic:spPr>
+                </pic:pic>
+              </a:graphicData>
+            </a:graphic>
+            <wp14:sizeRelH relativeFrom="page">
+              <wp14:pctWidth>0</wp14:pctWidth>
+            </wp14:sizeRelH>
+            <wp14:sizeRelV relativeFrom="page">
+              <wp14:pctHeight>0</wp14:pctHeight>
+            </wp14:sizeRelV>
+          </wp:anchor>
+        </w:drawing>
+      </w:r>
     </w:p>
     <w:sectPr>
       <w:pgSz w:w="11906" w:h="16838"/>
@@ -1324,6 +2003,31 @@
     </w:sectPr>
   </w:body>
 </w:document>
+</file>
+
+<file path=word/endnotes.xml><?xml version="1.0" encoding="utf-8"?>
+<w:endnotes xmlns:wpc="http://schemas.microsoft.com/office/word/2010/wordprocessingCanvas" xmlns:cx="http://schemas.microsoft.com/office/drawing/2014/chartex" xmlns:cx1="http://schemas.microsoft.com/office/drawing/2015/9/8/chartex" xmlns:cx2="http://schemas.microsoft.com/office/drawing/2015/10/21/chartex" xmlns:cx3="http://schemas.microsoft.com/office/drawing/2016/5/9/chartex" xmlns:cx4="http://schemas.microsoft.com/office/drawing/2016/5/10/chartex" xmlns:cx5="http://schemas.microsoft.com/office/drawing/2016/5/11/chartex" xmlns:cx6="http://schemas.microsoft.com/office/drawing/2016/5/12/chartex" xmlns:cx7="http://schemas.microsoft.com/office/drawing/2016/5/13/chartex" xmlns:cx8="http://schemas.microsoft.com/office/drawing/2016/5/14/chartex" xmlns:mc="http://schemas.openxmlformats.org/markup-compatibility/2006" xmlns:aink="http://schemas.microsoft.com/office/drawing/2016/ink" xmlns:am3d="http://schemas.microsoft.com/office/drawing/2017/model3d" xmlns:o="urn:schemas-microsoft-com:office:office" xmlns:r="http://schemas.openxmlformats.org/officeDocument/2006/relationships" xmlns:m="http://schemas.openxmlformats.org/officeDocument/2006/math" xmlns:v="urn:schemas-microsoft-com:vml" xmlns:wp14="http://schemas.microsoft.com/office/word/2010/wordprocessingDrawing" xmlns:wp="http://schemas.openxmlformats.org/drawingml/2006/wordprocessingDrawing" xmlns:w10="urn:schemas-microsoft-com:office:word" xmlns:w="http://schemas.openxmlformats.org/wordprocessingml/2006/main" xmlns:w14="http://schemas.microsoft.com/office/word/2010/wordml" xmlns:w15="http://schemas.microsoft.com/office/word/2012/wordml" xmlns:w16cex="http://schemas.microsoft.com/office/word/2018/wordml/cex" xmlns:w16cid="http://schemas.microsoft.com/office/word/2016/wordml/cid" xmlns:w16="http://schemas.microsoft.com/office/word/2018/wordml" xmlns:w16sdtdh="http://schemas.microsoft.com/office/word/2020/wordml/sdtdatahash" xmlns:w16se="http://schemas.microsoft.com/office/word/2015/wordml/symex" xmlns:wpg="http://schemas.microsoft.com/office/word/2010/wordprocessingGroup" xmlns:wpi="http://schemas.microsoft.com/office/word/2010/wordprocessingInk" xmlns:wne="http://schemas.microsoft.com/office/word/2006/wordml" xmlns:wps="http://schemas.microsoft.com/office/word/2010/wordprocessingShape" mc:Ignorable="w14 w15 w16se w16cid w16 w16cex w16sdtdh wp14">
+  <w:endnote w:type="separator" w:id="-1">
+    <w:p>
+      <w:pPr>
+        <w:spacing w:line="240" w:lineRule="auto"/>
+      </w:pPr>
+      <w:r>
+        <w:separator/>
+      </w:r>
+    </w:p>
+  </w:endnote>
+  <w:endnote w:type="continuationSeparator" w:id="0">
+    <w:p>
+      <w:pPr>
+        <w:spacing w:line="240" w:lineRule="auto"/>
+      </w:pPr>
+      <w:r>
+        <w:continuationSeparator/>
+      </w:r>
+    </w:p>
+  </w:endnote>
+</w:endnotes>
 </file>
 
 <file path=word/footer1.xml><?xml version="1.0" encoding="utf-8"?>
@@ -1350,6 +2054,31 @@
     </w:r>
   </w:p>
 </w:ftr>
+</file>
+
+<file path=word/footnotes.xml><?xml version="1.0" encoding="utf-8"?>
+<w:footnotes xmlns:wpc="http://schemas.microsoft.com/office/word/2010/wordprocessingCanvas" xmlns:cx="http://schemas.microsoft.com/office/drawing/2014/chartex" xmlns:cx1="http://schemas.microsoft.com/office/drawing/2015/9/8/chartex" xmlns:cx2="http://schemas.microsoft.com/office/drawing/2015/10/21/chartex" xmlns:cx3="http://schemas.microsoft.com/office/drawing/2016/5/9/chartex" xmlns:cx4="http://schemas.microsoft.com/office/drawing/2016/5/10/chartex" xmlns:cx5="http://schemas.microsoft.com/office/drawing/2016/5/11/chartex" xmlns:cx6="http://schemas.microsoft.com/office/drawing/2016/5/12/chartex" xmlns:cx7="http://schemas.microsoft.com/office/drawing/2016/5/13/chartex" xmlns:cx8="http://schemas.microsoft.com/office/drawing/2016/5/14/chartex" xmlns:mc="http://schemas.openxmlformats.org/markup-compatibility/2006" xmlns:aink="http://schemas.microsoft.com/office/drawing/2016/ink" xmlns:am3d="http://schemas.microsoft.com/office/drawing/2017/model3d" xmlns:o="urn:schemas-microsoft-com:office:office" xmlns:r="http://schemas.openxmlformats.org/officeDocument/2006/relationships" xmlns:m="http://schemas.openxmlformats.org/officeDocument/2006/math" xmlns:v="urn:schemas-microsoft-com:vml" xmlns:wp14="http://schemas.microsoft.com/office/word/2010/wordprocessingDrawing" xmlns:wp="http://schemas.openxmlformats.org/drawingml/2006/wordprocessingDrawing" xmlns:w10="urn:schemas-microsoft-com:office:word" xmlns:w="http://schemas.openxmlformats.org/wordprocessingml/2006/main" xmlns:w14="http://schemas.microsoft.com/office/word/2010/wordml" xmlns:w15="http://schemas.microsoft.com/office/word/2012/wordml" xmlns:w16cex="http://schemas.microsoft.com/office/word/2018/wordml/cex" xmlns:w16cid="http://schemas.microsoft.com/office/word/2016/wordml/cid" xmlns:w16="http://schemas.microsoft.com/office/word/2018/wordml" xmlns:w16sdtdh="http://schemas.microsoft.com/office/word/2020/wordml/sdtdatahash" xmlns:w16se="http://schemas.microsoft.com/office/word/2015/wordml/symex" xmlns:wpg="http://schemas.microsoft.com/office/word/2010/wordprocessingGroup" xmlns:wpi="http://schemas.microsoft.com/office/word/2010/wordprocessingInk" xmlns:wne="http://schemas.microsoft.com/office/word/2006/wordml" xmlns:wps="http://schemas.microsoft.com/office/word/2010/wordprocessingShape" mc:Ignorable="w14 w15 w16se w16cid w16 w16cex w16sdtdh wp14">
+  <w:footnote w:type="separator" w:id="-1">
+    <w:p>
+      <w:pPr>
+        <w:spacing w:line="240" w:lineRule="auto"/>
+      </w:pPr>
+      <w:r>
+        <w:separator/>
+      </w:r>
+    </w:p>
+  </w:footnote>
+  <w:footnote w:type="continuationSeparator" w:id="0">
+    <w:p>
+      <w:pPr>
+        <w:spacing w:line="240" w:lineRule="auto"/>
+      </w:pPr>
+      <w:r>
+        <w:continuationSeparator/>
+      </w:r>
+    </w:p>
+  </w:footnote>
+</w:footnotes>
 </file>
 
 <file path=word/header1.xml><?xml version="1.0" encoding="utf-8"?>
@@ -1488,6 +2217,458 @@
 <file path=word/numbering.xml><?xml version="1.0" encoding="utf-8"?>
 <w:numbering xmlns:wpc="http://schemas.microsoft.com/office/word/2010/wordprocessingCanvas" xmlns:cx="http://schemas.microsoft.com/office/drawing/2014/chartex" xmlns:cx1="http://schemas.microsoft.com/office/drawing/2015/9/8/chartex" xmlns:cx2="http://schemas.microsoft.com/office/drawing/2015/10/21/chartex" xmlns:cx3="http://schemas.microsoft.com/office/drawing/2016/5/9/chartex" xmlns:cx4="http://schemas.microsoft.com/office/drawing/2016/5/10/chartex" xmlns:cx5="http://schemas.microsoft.com/office/drawing/2016/5/11/chartex" xmlns:cx6="http://schemas.microsoft.com/office/drawing/2016/5/12/chartex" xmlns:cx7="http://schemas.microsoft.com/office/drawing/2016/5/13/chartex" xmlns:cx8="http://schemas.microsoft.com/office/drawing/2016/5/14/chartex" xmlns:mc="http://schemas.openxmlformats.org/markup-compatibility/2006" xmlns:aink="http://schemas.microsoft.com/office/drawing/2016/ink" xmlns:am3d="http://schemas.microsoft.com/office/drawing/2017/model3d" xmlns:o="urn:schemas-microsoft-com:office:office" xmlns:r="http://schemas.openxmlformats.org/officeDocument/2006/relationships" xmlns:m="http://schemas.openxmlformats.org/officeDocument/2006/math" xmlns:v="urn:schemas-microsoft-com:vml" xmlns:wp14="http://schemas.microsoft.com/office/word/2010/wordprocessingDrawing" xmlns:wp="http://schemas.openxmlformats.org/drawingml/2006/wordprocessingDrawing" xmlns:w10="urn:schemas-microsoft-com:office:word" xmlns:w="http://schemas.openxmlformats.org/wordprocessingml/2006/main" xmlns:w14="http://schemas.microsoft.com/office/word/2010/wordml" xmlns:w15="http://schemas.microsoft.com/office/word/2012/wordml" xmlns:w16cex="http://schemas.microsoft.com/office/word/2018/wordml/cex" xmlns:w16cid="http://schemas.microsoft.com/office/word/2016/wordml/cid" xmlns:w16="http://schemas.microsoft.com/office/word/2018/wordml" xmlns:w16sdtdh="http://schemas.microsoft.com/office/word/2020/wordml/sdtdatahash" xmlns:w16se="http://schemas.microsoft.com/office/word/2015/wordml/symex" xmlns:wpg="http://schemas.microsoft.com/office/word/2010/wordprocessingGroup" xmlns:wpi="http://schemas.microsoft.com/office/word/2010/wordprocessingInk" xmlns:wne="http://schemas.microsoft.com/office/word/2006/wordml" xmlns:wps="http://schemas.microsoft.com/office/word/2010/wordprocessingShape" mc:Ignorable="w14 w15 w16se w16cid w16 w16cex w16sdtdh wp14">
   <w:abstractNum w:abstractNumId="0" w15:restartNumberingAfterBreak="0">
+    <w:nsid w:val="04D504F3"/>
+    <w:multiLevelType w:val="hybridMultilevel"/>
+    <w:tmpl w:val="200481BC"/>
+    <w:lvl w:ilvl="0" w:tplc="08090001">
+      <w:start w:val="1"/>
+      <w:numFmt w:val="bullet"/>
+      <w:lvlText w:val=""/>
+      <w:lvlJc w:val="left"/>
+      <w:pPr>
+        <w:ind w:left="720" w:hanging="360"/>
+      </w:pPr>
+      <w:rPr>
+        <w:rFonts w:ascii="Symbol" w:hAnsi="Symbol" w:hint="default"/>
+      </w:rPr>
+    </w:lvl>
+    <w:lvl w:ilvl="1" w:tplc="08090003">
+      <w:start w:val="1"/>
+      <w:numFmt w:val="bullet"/>
+      <w:lvlText w:val="o"/>
+      <w:lvlJc w:val="left"/>
+      <w:pPr>
+        <w:ind w:left="1440" w:hanging="360"/>
+      </w:pPr>
+      <w:rPr>
+        <w:rFonts w:ascii="Courier New" w:hAnsi="Courier New" w:cs="Courier New" w:hint="default"/>
+      </w:rPr>
+    </w:lvl>
+    <w:lvl w:ilvl="2" w:tplc="08090005">
+      <w:start w:val="1"/>
+      <w:numFmt w:val="bullet"/>
+      <w:lvlText w:val=""/>
+      <w:lvlJc w:val="left"/>
+      <w:pPr>
+        <w:ind w:left="2160" w:hanging="360"/>
+      </w:pPr>
+      <w:rPr>
+        <w:rFonts w:ascii="Wingdings" w:hAnsi="Wingdings" w:hint="default"/>
+      </w:rPr>
+    </w:lvl>
+    <w:lvl w:ilvl="3" w:tplc="08090001" w:tentative="1">
+      <w:start w:val="1"/>
+      <w:numFmt w:val="bullet"/>
+      <w:lvlText w:val=""/>
+      <w:lvlJc w:val="left"/>
+      <w:pPr>
+        <w:ind w:left="2880" w:hanging="360"/>
+      </w:pPr>
+      <w:rPr>
+        <w:rFonts w:ascii="Symbol" w:hAnsi="Symbol" w:hint="default"/>
+      </w:rPr>
+    </w:lvl>
+    <w:lvl w:ilvl="4" w:tplc="08090003" w:tentative="1">
+      <w:start w:val="1"/>
+      <w:numFmt w:val="bullet"/>
+      <w:lvlText w:val="o"/>
+      <w:lvlJc w:val="left"/>
+      <w:pPr>
+        <w:ind w:left="3600" w:hanging="360"/>
+      </w:pPr>
+      <w:rPr>
+        <w:rFonts w:ascii="Courier New" w:hAnsi="Courier New" w:cs="Courier New" w:hint="default"/>
+      </w:rPr>
+    </w:lvl>
+    <w:lvl w:ilvl="5" w:tplc="08090005" w:tentative="1">
+      <w:start w:val="1"/>
+      <w:numFmt w:val="bullet"/>
+      <w:lvlText w:val=""/>
+      <w:lvlJc w:val="left"/>
+      <w:pPr>
+        <w:ind w:left="4320" w:hanging="360"/>
+      </w:pPr>
+      <w:rPr>
+        <w:rFonts w:ascii="Wingdings" w:hAnsi="Wingdings" w:hint="default"/>
+      </w:rPr>
+    </w:lvl>
+    <w:lvl w:ilvl="6" w:tplc="08090001" w:tentative="1">
+      <w:start w:val="1"/>
+      <w:numFmt w:val="bullet"/>
+      <w:lvlText w:val=""/>
+      <w:lvlJc w:val="left"/>
+      <w:pPr>
+        <w:ind w:left="5040" w:hanging="360"/>
+      </w:pPr>
+      <w:rPr>
+        <w:rFonts w:ascii="Symbol" w:hAnsi="Symbol" w:hint="default"/>
+      </w:rPr>
+    </w:lvl>
+    <w:lvl w:ilvl="7" w:tplc="08090003" w:tentative="1">
+      <w:start w:val="1"/>
+      <w:numFmt w:val="bullet"/>
+      <w:lvlText w:val="o"/>
+      <w:lvlJc w:val="left"/>
+      <w:pPr>
+        <w:ind w:left="5760" w:hanging="360"/>
+      </w:pPr>
+      <w:rPr>
+        <w:rFonts w:ascii="Courier New" w:hAnsi="Courier New" w:cs="Courier New" w:hint="default"/>
+      </w:rPr>
+    </w:lvl>
+    <w:lvl w:ilvl="8" w:tplc="08090005" w:tentative="1">
+      <w:start w:val="1"/>
+      <w:numFmt w:val="bullet"/>
+      <w:lvlText w:val=""/>
+      <w:lvlJc w:val="left"/>
+      <w:pPr>
+        <w:ind w:left="6480" w:hanging="360"/>
+      </w:pPr>
+      <w:rPr>
+        <w:rFonts w:ascii="Wingdings" w:hAnsi="Wingdings" w:hint="default"/>
+      </w:rPr>
+    </w:lvl>
+  </w:abstractNum>
+  <w:abstractNum w:abstractNumId="1" w15:restartNumberingAfterBreak="0">
+    <w:nsid w:val="050B3467"/>
+    <w:multiLevelType w:val="hybridMultilevel"/>
+    <w:tmpl w:val="41CCB8D6"/>
+    <w:lvl w:ilvl="0" w:tplc="08090001">
+      <w:start w:val="1"/>
+      <w:numFmt w:val="bullet"/>
+      <w:lvlText w:val=""/>
+      <w:lvlJc w:val="left"/>
+      <w:pPr>
+        <w:ind w:left="720" w:hanging="360"/>
+      </w:pPr>
+      <w:rPr>
+        <w:rFonts w:ascii="Symbol" w:hAnsi="Symbol" w:hint="default"/>
+      </w:rPr>
+    </w:lvl>
+    <w:lvl w:ilvl="1" w:tplc="08090003">
+      <w:start w:val="1"/>
+      <w:numFmt w:val="bullet"/>
+      <w:lvlText w:val="o"/>
+      <w:lvlJc w:val="left"/>
+      <w:pPr>
+        <w:ind w:left="1440" w:hanging="360"/>
+      </w:pPr>
+      <w:rPr>
+        <w:rFonts w:ascii="Courier New" w:hAnsi="Courier New" w:cs="Courier New" w:hint="default"/>
+      </w:rPr>
+    </w:lvl>
+    <w:lvl w:ilvl="2" w:tplc="08090005">
+      <w:start w:val="1"/>
+      <w:numFmt w:val="bullet"/>
+      <w:lvlText w:val=""/>
+      <w:lvlJc w:val="left"/>
+      <w:pPr>
+        <w:ind w:left="2160" w:hanging="360"/>
+      </w:pPr>
+      <w:rPr>
+        <w:rFonts w:ascii="Wingdings" w:hAnsi="Wingdings" w:hint="default"/>
+      </w:rPr>
+    </w:lvl>
+    <w:lvl w:ilvl="3" w:tplc="08090001" w:tentative="1">
+      <w:start w:val="1"/>
+      <w:numFmt w:val="bullet"/>
+      <w:lvlText w:val=""/>
+      <w:lvlJc w:val="left"/>
+      <w:pPr>
+        <w:ind w:left="2880" w:hanging="360"/>
+      </w:pPr>
+      <w:rPr>
+        <w:rFonts w:ascii="Symbol" w:hAnsi="Symbol" w:hint="default"/>
+      </w:rPr>
+    </w:lvl>
+    <w:lvl w:ilvl="4" w:tplc="08090003" w:tentative="1">
+      <w:start w:val="1"/>
+      <w:numFmt w:val="bullet"/>
+      <w:lvlText w:val="o"/>
+      <w:lvlJc w:val="left"/>
+      <w:pPr>
+        <w:ind w:left="3600" w:hanging="360"/>
+      </w:pPr>
+      <w:rPr>
+        <w:rFonts w:ascii="Courier New" w:hAnsi="Courier New" w:cs="Courier New" w:hint="default"/>
+      </w:rPr>
+    </w:lvl>
+    <w:lvl w:ilvl="5" w:tplc="08090005" w:tentative="1">
+      <w:start w:val="1"/>
+      <w:numFmt w:val="bullet"/>
+      <w:lvlText w:val=""/>
+      <w:lvlJc w:val="left"/>
+      <w:pPr>
+        <w:ind w:left="4320" w:hanging="360"/>
+      </w:pPr>
+      <w:rPr>
+        <w:rFonts w:ascii="Wingdings" w:hAnsi="Wingdings" w:hint="default"/>
+      </w:rPr>
+    </w:lvl>
+    <w:lvl w:ilvl="6" w:tplc="08090001" w:tentative="1">
+      <w:start w:val="1"/>
+      <w:numFmt w:val="bullet"/>
+      <w:lvlText w:val=""/>
+      <w:lvlJc w:val="left"/>
+      <w:pPr>
+        <w:ind w:left="5040" w:hanging="360"/>
+      </w:pPr>
+      <w:rPr>
+        <w:rFonts w:ascii="Symbol" w:hAnsi="Symbol" w:hint="default"/>
+      </w:rPr>
+    </w:lvl>
+    <w:lvl w:ilvl="7" w:tplc="08090003" w:tentative="1">
+      <w:start w:val="1"/>
+      <w:numFmt w:val="bullet"/>
+      <w:lvlText w:val="o"/>
+      <w:lvlJc w:val="left"/>
+      <w:pPr>
+        <w:ind w:left="5760" w:hanging="360"/>
+      </w:pPr>
+      <w:rPr>
+        <w:rFonts w:ascii="Courier New" w:hAnsi="Courier New" w:cs="Courier New" w:hint="default"/>
+      </w:rPr>
+    </w:lvl>
+    <w:lvl w:ilvl="8" w:tplc="08090005" w:tentative="1">
+      <w:start w:val="1"/>
+      <w:numFmt w:val="bullet"/>
+      <w:lvlText w:val=""/>
+      <w:lvlJc w:val="left"/>
+      <w:pPr>
+        <w:ind w:left="6480" w:hanging="360"/>
+      </w:pPr>
+      <w:rPr>
+        <w:rFonts w:ascii="Wingdings" w:hAnsi="Wingdings" w:hint="default"/>
+      </w:rPr>
+    </w:lvl>
+  </w:abstractNum>
+  <w:abstractNum w:abstractNumId="2" w15:restartNumberingAfterBreak="0">
+    <w:nsid w:val="2FAA3A88"/>
+    <w:multiLevelType w:val="hybridMultilevel"/>
+    <w:tmpl w:val="7B0C1EC2"/>
+    <w:lvl w:ilvl="0" w:tplc="08090001">
+      <w:start w:val="1"/>
+      <w:numFmt w:val="bullet"/>
+      <w:lvlText w:val=""/>
+      <w:lvlJc w:val="left"/>
+      <w:pPr>
+        <w:ind w:left="720" w:hanging="360"/>
+      </w:pPr>
+      <w:rPr>
+        <w:rFonts w:ascii="Symbol" w:hAnsi="Symbol" w:hint="default"/>
+      </w:rPr>
+    </w:lvl>
+    <w:lvl w:ilvl="1" w:tplc="08090003" w:tentative="1">
+      <w:start w:val="1"/>
+      <w:numFmt w:val="bullet"/>
+      <w:lvlText w:val="o"/>
+      <w:lvlJc w:val="left"/>
+      <w:pPr>
+        <w:ind w:left="1440" w:hanging="360"/>
+      </w:pPr>
+      <w:rPr>
+        <w:rFonts w:ascii="Courier New" w:hAnsi="Courier New" w:cs="Courier New" w:hint="default"/>
+      </w:rPr>
+    </w:lvl>
+    <w:lvl w:ilvl="2" w:tplc="08090005" w:tentative="1">
+      <w:start w:val="1"/>
+      <w:numFmt w:val="bullet"/>
+      <w:lvlText w:val=""/>
+      <w:lvlJc w:val="left"/>
+      <w:pPr>
+        <w:ind w:left="2160" w:hanging="360"/>
+      </w:pPr>
+      <w:rPr>
+        <w:rFonts w:ascii="Wingdings" w:hAnsi="Wingdings" w:hint="default"/>
+      </w:rPr>
+    </w:lvl>
+    <w:lvl w:ilvl="3" w:tplc="08090001" w:tentative="1">
+      <w:start w:val="1"/>
+      <w:numFmt w:val="bullet"/>
+      <w:lvlText w:val=""/>
+      <w:lvlJc w:val="left"/>
+      <w:pPr>
+        <w:ind w:left="2880" w:hanging="360"/>
+      </w:pPr>
+      <w:rPr>
+        <w:rFonts w:ascii="Symbol" w:hAnsi="Symbol" w:hint="default"/>
+      </w:rPr>
+    </w:lvl>
+    <w:lvl w:ilvl="4" w:tplc="08090003" w:tentative="1">
+      <w:start w:val="1"/>
+      <w:numFmt w:val="bullet"/>
+      <w:lvlText w:val="o"/>
+      <w:lvlJc w:val="left"/>
+      <w:pPr>
+        <w:ind w:left="3600" w:hanging="360"/>
+      </w:pPr>
+      <w:rPr>
+        <w:rFonts w:ascii="Courier New" w:hAnsi="Courier New" w:cs="Courier New" w:hint="default"/>
+      </w:rPr>
+    </w:lvl>
+    <w:lvl w:ilvl="5" w:tplc="08090005" w:tentative="1">
+      <w:start w:val="1"/>
+      <w:numFmt w:val="bullet"/>
+      <w:lvlText w:val=""/>
+      <w:lvlJc w:val="left"/>
+      <w:pPr>
+        <w:ind w:left="4320" w:hanging="360"/>
+      </w:pPr>
+      <w:rPr>
+        <w:rFonts w:ascii="Wingdings" w:hAnsi="Wingdings" w:hint="default"/>
+      </w:rPr>
+    </w:lvl>
+    <w:lvl w:ilvl="6" w:tplc="08090001" w:tentative="1">
+      <w:start w:val="1"/>
+      <w:numFmt w:val="bullet"/>
+      <w:lvlText w:val=""/>
+      <w:lvlJc w:val="left"/>
+      <w:pPr>
+        <w:ind w:left="5040" w:hanging="360"/>
+      </w:pPr>
+      <w:rPr>
+        <w:rFonts w:ascii="Symbol" w:hAnsi="Symbol" w:hint="default"/>
+      </w:rPr>
+    </w:lvl>
+    <w:lvl w:ilvl="7" w:tplc="08090003" w:tentative="1">
+      <w:start w:val="1"/>
+      <w:numFmt w:val="bullet"/>
+      <w:lvlText w:val="o"/>
+      <w:lvlJc w:val="left"/>
+      <w:pPr>
+        <w:ind w:left="5760" w:hanging="360"/>
+      </w:pPr>
+      <w:rPr>
+        <w:rFonts w:ascii="Courier New" w:hAnsi="Courier New" w:cs="Courier New" w:hint="default"/>
+      </w:rPr>
+    </w:lvl>
+    <w:lvl w:ilvl="8" w:tplc="08090005" w:tentative="1">
+      <w:start w:val="1"/>
+      <w:numFmt w:val="bullet"/>
+      <w:lvlText w:val=""/>
+      <w:lvlJc w:val="left"/>
+      <w:pPr>
+        <w:ind w:left="6480" w:hanging="360"/>
+      </w:pPr>
+      <w:rPr>
+        <w:rFonts w:ascii="Wingdings" w:hAnsi="Wingdings" w:hint="default"/>
+      </w:rPr>
+    </w:lvl>
+  </w:abstractNum>
+  <w:abstractNum w:abstractNumId="3" w15:restartNumberingAfterBreak="0">
+    <w:nsid w:val="717C7049"/>
+    <w:multiLevelType w:val="hybridMultilevel"/>
+    <w:tmpl w:val="D6BEF4E4"/>
+    <w:lvl w:ilvl="0" w:tplc="08090001">
+      <w:start w:val="1"/>
+      <w:numFmt w:val="bullet"/>
+      <w:lvlText w:val=""/>
+      <w:lvlJc w:val="left"/>
+      <w:pPr>
+        <w:ind w:left="720" w:hanging="360"/>
+      </w:pPr>
+      <w:rPr>
+        <w:rFonts w:ascii="Symbol" w:hAnsi="Symbol" w:hint="default"/>
+      </w:rPr>
+    </w:lvl>
+    <w:lvl w:ilvl="1" w:tplc="08090003">
+      <w:start w:val="1"/>
+      <w:numFmt w:val="bullet"/>
+      <w:lvlText w:val="o"/>
+      <w:lvlJc w:val="left"/>
+      <w:pPr>
+        <w:ind w:left="1440" w:hanging="360"/>
+      </w:pPr>
+      <w:rPr>
+        <w:rFonts w:ascii="Courier New" w:hAnsi="Courier New" w:cs="Courier New" w:hint="default"/>
+      </w:rPr>
+    </w:lvl>
+    <w:lvl w:ilvl="2" w:tplc="08090005">
+      <w:start w:val="1"/>
+      <w:numFmt w:val="bullet"/>
+      <w:lvlText w:val=""/>
+      <w:lvlJc w:val="left"/>
+      <w:pPr>
+        <w:ind w:left="2160" w:hanging="360"/>
+      </w:pPr>
+      <w:rPr>
+        <w:rFonts w:ascii="Wingdings" w:hAnsi="Wingdings" w:hint="default"/>
+      </w:rPr>
+    </w:lvl>
+    <w:lvl w:ilvl="3" w:tplc="08090001" w:tentative="1">
+      <w:start w:val="1"/>
+      <w:numFmt w:val="bullet"/>
+      <w:lvlText w:val=""/>
+      <w:lvlJc w:val="left"/>
+      <w:pPr>
+        <w:ind w:left="2880" w:hanging="360"/>
+      </w:pPr>
+      <w:rPr>
+        <w:rFonts w:ascii="Symbol" w:hAnsi="Symbol" w:hint="default"/>
+      </w:rPr>
+    </w:lvl>
+    <w:lvl w:ilvl="4" w:tplc="08090003" w:tentative="1">
+      <w:start w:val="1"/>
+      <w:numFmt w:val="bullet"/>
+      <w:lvlText w:val="o"/>
+      <w:lvlJc w:val="left"/>
+      <w:pPr>
+        <w:ind w:left="3600" w:hanging="360"/>
+      </w:pPr>
+      <w:rPr>
+        <w:rFonts w:ascii="Courier New" w:hAnsi="Courier New" w:cs="Courier New" w:hint="default"/>
+      </w:rPr>
+    </w:lvl>
+    <w:lvl w:ilvl="5" w:tplc="08090005" w:tentative="1">
+      <w:start w:val="1"/>
+      <w:numFmt w:val="bullet"/>
+      <w:lvlText w:val=""/>
+      <w:lvlJc w:val="left"/>
+      <w:pPr>
+        <w:ind w:left="4320" w:hanging="360"/>
+      </w:pPr>
+      <w:rPr>
+        <w:rFonts w:ascii="Wingdings" w:hAnsi="Wingdings" w:hint="default"/>
+      </w:rPr>
+    </w:lvl>
+    <w:lvl w:ilvl="6" w:tplc="08090001" w:tentative="1">
+      <w:start w:val="1"/>
+      <w:numFmt w:val="bullet"/>
+      <w:lvlText w:val=""/>
+      <w:lvlJc w:val="left"/>
+      <w:pPr>
+        <w:ind w:left="5040" w:hanging="360"/>
+      </w:pPr>
+      <w:rPr>
+        <w:rFonts w:ascii="Symbol" w:hAnsi="Symbol" w:hint="default"/>
+      </w:rPr>
+    </w:lvl>
+    <w:lvl w:ilvl="7" w:tplc="08090003" w:tentative="1">
+      <w:start w:val="1"/>
+      <w:numFmt w:val="bullet"/>
+      <w:lvlText w:val="o"/>
+      <w:lvlJc w:val="left"/>
+      <w:pPr>
+        <w:ind w:left="5760" w:hanging="360"/>
+      </w:pPr>
+      <w:rPr>
+        <w:rFonts w:ascii="Courier New" w:hAnsi="Courier New" w:cs="Courier New" w:hint="default"/>
+      </w:rPr>
+    </w:lvl>
+    <w:lvl w:ilvl="8" w:tplc="08090005" w:tentative="1">
+      <w:start w:val="1"/>
+      <w:numFmt w:val="bullet"/>
+      <w:lvlText w:val=""/>
+      <w:lvlJc w:val="left"/>
+      <w:pPr>
+        <w:ind w:left="6480" w:hanging="360"/>
+      </w:pPr>
+      <w:rPr>
+        <w:rFonts w:ascii="Wingdings" w:hAnsi="Wingdings" w:hint="default"/>
+      </w:rPr>
+    </w:lvl>
+  </w:abstractNum>
+  <w:abstractNum w:abstractNumId="4" w15:restartNumberingAfterBreak="0">
     <w:nsid w:val="7738779A"/>
     <w:multiLevelType w:val="multilevel"/>
     <w:tmpl w:val="5A886B9C"/>
@@ -1610,7 +2791,19 @@
     </w:lvl>
   </w:abstractNum>
   <w:num w:numId="1">
+    <w:abstractNumId w:val="4"/>
+  </w:num>
+  <w:num w:numId="2">
+    <w:abstractNumId w:val="1"/>
+  </w:num>
+  <w:num w:numId="3">
+    <w:abstractNumId w:val="2"/>
+  </w:num>
+  <w:num w:numId="4">
     <w:abstractNumId w:val="0"/>
+  </w:num>
+  <w:num w:numId="5">
+    <w:abstractNumId w:val="3"/>
   </w:num>
 </w:numbering>
 </file>
@@ -2368,6 +3561,17 @@
       <w:szCs w:val="18"/>
     </w:rPr>
   </w:style>
+  <w:style w:type="paragraph" w:styleId="ListParagraph">
+    <w:name w:val="List Paragraph"/>
+    <w:basedOn w:val="Normal"/>
+    <w:uiPriority w:val="34"/>
+    <w:qFormat/>
+    <w:rsid w:val="00AE37D5"/>
+    <w:pPr>
+      <w:ind w:left="720"/>
+      <w:contextualSpacing/>
+    </w:pPr>
+  </w:style>
 </w:styles>
 </file>
 

</xml_diff>